<commit_message>
Conversation with Mike: two achiral things are chiral together?
</commit_message>
<xml_diff>
--- a/documentation/To-Do.docx
+++ b/documentation/To-Do.docx
@@ -27,15 +27,7 @@
         </w:numPr>
       </w:pPr>
       <w:r>
-        <w:t xml:space="preserve">Rewrite </w:t>
-      </w:r>
-      <w:proofErr w:type="spellStart"/>
-      <w:r>
-        <w:t>C_intrasurface</w:t>
-      </w:r>
-      <w:proofErr w:type="spellEnd"/>
-      <w:r>
-        <w:t xml:space="preserve"> in terms of the diffusion coefficient, D. Namely </w:t>
+        <w:t xml:space="preserve">Rewrite C_intrasurface in terms of the diffusion coefficient, D. Namely </w:t>
       </w:r>
       <m:oMath>
         <m:r>
@@ -244,16 +236,8 @@
         <w:rPr>
           <w:rFonts w:eastAsiaTheme="minorEastAsia"/>
         </w:rPr>
-        <w:t xml:space="preserve">. </w:t>
-      </w:r>
-      <w:proofErr w:type="gramStart"/>
-      <w:r>
-        <w:rPr>
-          <w:rFonts w:eastAsiaTheme="minorEastAsia"/>
-        </w:rPr>
-        <w:t>Specifically</w:t>
-      </w:r>
-      <w:proofErr w:type="gramEnd"/>
+        <w:t>. Specifically</w:t>
+      </w:r>
       <w:r>
         <w:rPr>
           <w:rFonts w:eastAsiaTheme="minorEastAsia"/>
@@ -906,6 +890,32 @@
     </w:p>
     <w:p>
       <w:pPr>
+        <w:pStyle w:val="ListParagraph"/>
+        <w:numPr>
+          <w:ilvl w:val="0"/>
+          <w:numId w:val="1"/>
+        </w:numPr>
+      </w:pPr>
+      <w:r>
+        <w:t>Calculate JSD between original PDF and reversed and symmetrized PDF.</w:t>
+      </w:r>
+    </w:p>
+    <w:p>
+      <w:pPr>
+        <w:pStyle w:val="ListParagraph"/>
+        <w:numPr>
+          <w:ilvl w:val="0"/>
+          <w:numId w:val="1"/>
+        </w:numPr>
+      </w:pPr>
+      <w:r>
+        <w:t>Can two achiral functions (PDFs) be chiral together and make flux?</w:t>
+      </w:r>
+      <w:bookmarkStart w:id="0" w:name="_GoBack"/>
+      <w:bookmarkEnd w:id="0"/>
+    </w:p>
+    <w:p>
+      <w:pPr>
         <w:pStyle w:val="Heading1"/>
       </w:pPr>
       <w:r>
@@ -954,20 +964,7 @@
         </w:numPr>
       </w:pPr>
       <w:r>
-        <w:t>What is remarkable about molecular motors i</w:t>
-      </w:r>
-      <w:bookmarkStart w:id="0" w:name="_GoBack"/>
-      <w:bookmarkEnd w:id="0"/>
-      <w:r>
-        <w:t xml:space="preserve">s that they exhibit directional motion: myosin, F1 ATPase, flagella, and so on. It’s not clear how that asymmetry </w:t>
-      </w:r>
-      <w:proofErr w:type="gramStart"/>
-      <w:r>
-        <w:t>emerge</w:t>
-      </w:r>
-      <w:proofErr w:type="gramEnd"/>
-      <w:r>
-        <w:t xml:space="preserve"> and we tend to associate that sort of motion with motors. That may not be the case.</w:t>
+        <w:t>What is remarkable about molecular motors is that they exhibit directional motion: myosin, F1 ATPase, flagella, and so on. It’s not clear how that asymmetry emerge and we tend to associate that sort of motion with motors. That may not be the case.</w:t>
       </w:r>
     </w:p>
     <w:p>
@@ -1034,11 +1031,11 @@
       </w:pPr>
       <w:r>
         <w:tab/>
-        <w:t xml:space="preserve">Molecular dynamics simulations of unprecedented duration now can provide new insights into biomolecular mechanisms. Analysis of a 1-ms molecular dynamics simulation of the small protein bovine pancreatic trypsin inhibitor reveals that its main conformations have different thermodynamic profiles and that perturbation of a single geometric variable, such as a torsion angle or interresidue distance, can select for occupancy of one or another conformational state. These results establish the basis for a mechanism that we term entropy-enthalpy transduction </w:t>
+        <w:t xml:space="preserve">Molecular dynamics simulations of unprecedented duration now can provide new insights into biomolecular mechanisms. Analysis of a 1-ms molecular dynamics simulation of the small protein bovine pancreatic trypsin inhibitor reveals that its main conformations have different </w:t>
       </w:r>
       <w:r>
         <w:lastRenderedPageBreak/>
-        <w:t>(EET), in which the thermodynamic character of a local perturbation, such as enthalpic binding of a small molecule, is camouflaged by the thermodynamics of a global conformational change induced by the perturbation, such as a switch into a high-entropy conformational state. It is noted that EET could occur in many systems, making measured entropies and enthalpies of folding and binding unreliable indicators of actual thermodynamic driving forces. The same mechanism might also account for the high experimental variance of measured enthalpies and entropies relative to free energies in some calorimetric studies. Finally, EET may be the physical mechanism underlying many cases of entropy-enthalpy compensation.</w:t>
+        <w:t>thermodynamic profiles and that perturbation of a single geometric variable, such as a torsion angle or interresidue distance, can select for occupancy of one or another conformational state. These results establish the basis for a mechanism that we term entropy-enthalpy transduction (EET), in which the thermodynamic character of a local perturbation, such as enthalpic binding of a small molecule, is camouflaged by the thermodynamics of a global conformational change induced by the perturbation, such as a switch into a high-entropy conformational state. It is noted that EET could occur in many systems, making measured entropies and enthalpies of folding and binding unreliable indicators of actual thermodynamic driving forces. The same mechanism might also account for the high experimental variance of measured enthalpies and entropies relative to free energies in some calorimetric studies. Finally, EET may be the physical mechanism underlying many cases of entropy-enthalpy compensation.</w:t>
       </w:r>
     </w:p>
     <w:p>

</xml_diff>

<commit_message>
Updated documentation and to-do list
</commit_message>
<xml_diff>
--- a/documentation/To-Do.docx
+++ b/documentation/To-Do.docx
@@ -1,6 +1,6 @@
 
 <file path=word/document.xml><?xml version="1.0" encoding="utf-8"?>
-<w:document xmlns:wpc="http://schemas.microsoft.com/office/word/2010/wordprocessingCanvas" xmlns:cx="http://schemas.microsoft.com/office/drawing/2014/chartex" xmlns:cx1="http://schemas.microsoft.com/office/drawing/2015/9/8/chartex" xmlns:cx2="http://schemas.microsoft.com/office/drawing/2015/10/21/chartex" xmlns:mc="http://schemas.openxmlformats.org/markup-compatibility/2006" xmlns:o="urn:schemas-microsoft-com:office:office" xmlns:r="http://schemas.openxmlformats.org/officeDocument/2006/relationships" xmlns:m="http://schemas.openxmlformats.org/officeDocument/2006/math" xmlns:v="urn:schemas-microsoft-com:vml" xmlns:wp14="http://schemas.microsoft.com/office/word/2010/wordprocessingDrawing" xmlns:wp="http://schemas.openxmlformats.org/drawingml/2006/wordprocessingDrawing" xmlns:w10="urn:schemas-microsoft-com:office:word" xmlns:w="http://schemas.openxmlformats.org/wordprocessingml/2006/main" xmlns:w14="http://schemas.microsoft.com/office/word/2010/wordml" xmlns:w15="http://schemas.microsoft.com/office/word/2012/wordml" xmlns:w16se="http://schemas.microsoft.com/office/word/2015/wordml/symex" xmlns:wpg="http://schemas.microsoft.com/office/word/2010/wordprocessingGroup" xmlns:wpi="http://schemas.microsoft.com/office/word/2010/wordprocessingInk" xmlns:wne="http://schemas.microsoft.com/office/word/2006/wordml" xmlns:wps="http://schemas.microsoft.com/office/word/2010/wordprocessingShape" mc:Ignorable="w14 w15 w16se wp14">
+<w:document xmlns:wpc="http://schemas.microsoft.com/office/word/2010/wordprocessingCanvas" xmlns:mo="http://schemas.microsoft.com/office/mac/office/2008/main" xmlns:mc="http://schemas.openxmlformats.org/markup-compatibility/2006" xmlns:mv="urn:schemas-microsoft-com:mac:vml" xmlns:o="urn:schemas-microsoft-com:office:office" xmlns:r="http://schemas.openxmlformats.org/officeDocument/2006/relationships" xmlns:m="http://schemas.openxmlformats.org/officeDocument/2006/math" xmlns:v="urn:schemas-microsoft-com:vml" xmlns:wp14="http://schemas.microsoft.com/office/word/2010/wordprocessingDrawing" xmlns:wp="http://schemas.openxmlformats.org/drawingml/2006/wordprocessingDrawing" xmlns:w10="urn:schemas-microsoft-com:office:word" xmlns:w="http://schemas.openxmlformats.org/wordprocessingml/2006/main" xmlns:w14="http://schemas.microsoft.com/office/word/2010/wordml" xmlns:w15="http://schemas.microsoft.com/office/word/2012/wordml" xmlns:wpg="http://schemas.microsoft.com/office/word/2010/wordprocessingGroup" xmlns:wpi="http://schemas.microsoft.com/office/word/2010/wordprocessingInk" xmlns:wne="http://schemas.microsoft.com/office/word/2006/wordml" xmlns:wps="http://schemas.microsoft.com/office/word/2010/wordprocessingShape" mc:Ignorable="w14 w15 wp14">
   <w:body>
     <w:p>
       <w:pPr>
@@ -911,8 +911,6 @@
       <w:r>
         <w:t>Can two achiral functions (PDFs) be chiral together and make flux?</w:t>
       </w:r>
-      <w:bookmarkStart w:id="0" w:name="_GoBack"/>
-      <w:bookmarkEnd w:id="0"/>
     </w:p>
     <w:p>
       <w:pPr>
@@ -975,6 +973,14 @@
           <w:numId w:val="2"/>
         </w:numPr>
       </w:pPr>
+      <w:r>
+        <w:t xml:space="preserve">It seems Astumian wrote a 2016 paper on chemical </w:t>
+      </w:r>
+      <w:r>
+        <w:t>and optical pumping of synthetic motors (reference by not full text are in EN).</w:t>
+      </w:r>
+      <w:bookmarkStart w:id="0" w:name="_GoBack"/>
+      <w:bookmarkEnd w:id="0"/>
     </w:p>
     <w:p>
       <w:pPr>
@@ -1031,11 +1037,11 @@
       </w:pPr>
       <w:r>
         <w:tab/>
-        <w:t xml:space="preserve">Molecular dynamics simulations of unprecedented duration now can provide new insights into biomolecular mechanisms. Analysis of a 1-ms molecular dynamics simulation of the small protein bovine pancreatic trypsin inhibitor reveals that its main conformations have different </w:t>
+        <w:t xml:space="preserve">Molecular dynamics simulations of unprecedented duration now can provide new insights into biomolecular mechanisms. Analysis of a 1-ms molecular dynamics simulation of the small </w:t>
       </w:r>
       <w:r>
         <w:lastRenderedPageBreak/>
-        <w:t>thermodynamic profiles and that perturbation of a single geometric variable, such as a torsion angle or interresidue distance, can select for occupancy of one or another conformational state. These results establish the basis for a mechanism that we term entropy-enthalpy transduction (EET), in which the thermodynamic character of a local perturbation, such as enthalpic binding of a small molecule, is camouflaged by the thermodynamics of a global conformational change induced by the perturbation, such as a switch into a high-entropy conformational state. It is noted that EET could occur in many systems, making measured entropies and enthalpies of folding and binding unreliable indicators of actual thermodynamic driving forces. The same mechanism might also account for the high experimental variance of measured enthalpies and entropies relative to free energies in some calorimetric studies. Finally, EET may be the physical mechanism underlying many cases of entropy-enthalpy compensation.</w:t>
+        <w:t>protein bovine pancreatic trypsin inhibitor reveals that its main conformations have different thermodynamic profiles and that perturbation of a single geometric variable, such as a torsion angle or interresidue distance, can select for occupancy of one or another conformational state. These results establish the basis for a mechanism that we term entropy-enthalpy transduction (EET), in which the thermodynamic character of a local perturbation, such as enthalpic binding of a small molecule, is camouflaged by the thermodynamics of a global conformational change induced by the perturbation, such as a switch into a high-entropy conformational state. It is noted that EET could occur in many systems, making measured entropies and enthalpies of folding and binding unreliable indicators of actual thermodynamic driving forces. The same mechanism might also account for the high experimental variance of measured enthalpies and entropies relative to free energies in some calorimetric studies. Finally, EET may be the physical mechanism underlying many cases of entropy-enthalpy compensation.</w:t>
       </w:r>
     </w:p>
     <w:p>
@@ -1059,8 +1065,8 @@
 </file>
 
 <file path=word/numbering.xml><?xml version="1.0" encoding="utf-8"?>
-<w:numbering xmlns:wpc="http://schemas.microsoft.com/office/word/2010/wordprocessingCanvas" xmlns:cx="http://schemas.microsoft.com/office/drawing/2014/chartex" xmlns:cx1="http://schemas.microsoft.com/office/drawing/2015/9/8/chartex" xmlns:cx2="http://schemas.microsoft.com/office/drawing/2015/10/21/chartex" xmlns:mc="http://schemas.openxmlformats.org/markup-compatibility/2006" xmlns:o="urn:schemas-microsoft-com:office:office" xmlns:r="http://schemas.openxmlformats.org/officeDocument/2006/relationships" xmlns:m="http://schemas.openxmlformats.org/officeDocument/2006/math" xmlns:v="urn:schemas-microsoft-com:vml" xmlns:wp14="http://schemas.microsoft.com/office/word/2010/wordprocessingDrawing" xmlns:wp="http://schemas.openxmlformats.org/drawingml/2006/wordprocessingDrawing" xmlns:w10="urn:schemas-microsoft-com:office:word" xmlns:w="http://schemas.openxmlformats.org/wordprocessingml/2006/main" xmlns:w14="http://schemas.microsoft.com/office/word/2010/wordml" xmlns:w15="http://schemas.microsoft.com/office/word/2012/wordml" xmlns:w16se="http://schemas.microsoft.com/office/word/2015/wordml/symex" xmlns:wpg="http://schemas.microsoft.com/office/word/2010/wordprocessingGroup" xmlns:wpi="http://schemas.microsoft.com/office/word/2010/wordprocessingInk" xmlns:wne="http://schemas.microsoft.com/office/word/2006/wordml" xmlns:wps="http://schemas.microsoft.com/office/word/2010/wordprocessingShape" mc:Ignorable="w14 w15 w16se wp14">
-  <w:abstractNum w:abstractNumId="0" w15:restartNumberingAfterBreak="0">
+<w:numbering xmlns:wpc="http://schemas.microsoft.com/office/word/2010/wordprocessingCanvas" xmlns:mo="http://schemas.microsoft.com/office/mac/office/2008/main" xmlns:mc="http://schemas.openxmlformats.org/markup-compatibility/2006" xmlns:mv="urn:schemas-microsoft-com:mac:vml" xmlns:o="urn:schemas-microsoft-com:office:office" xmlns:r="http://schemas.openxmlformats.org/officeDocument/2006/relationships" xmlns:m="http://schemas.openxmlformats.org/officeDocument/2006/math" xmlns:v="urn:schemas-microsoft-com:vml" xmlns:wp14="http://schemas.microsoft.com/office/word/2010/wordprocessingDrawing" xmlns:wp="http://schemas.openxmlformats.org/drawingml/2006/wordprocessingDrawing" xmlns:w10="urn:schemas-microsoft-com:office:word" xmlns:w="http://schemas.openxmlformats.org/wordprocessingml/2006/main" xmlns:w14="http://schemas.microsoft.com/office/word/2010/wordml" xmlns:w15="http://schemas.microsoft.com/office/word/2012/wordml" xmlns:wpg="http://schemas.microsoft.com/office/word/2010/wordprocessingGroup" xmlns:wpi="http://schemas.microsoft.com/office/word/2010/wordprocessingInk" xmlns:wne="http://schemas.microsoft.com/office/word/2006/wordml" xmlns:wps="http://schemas.microsoft.com/office/word/2010/wordprocessingShape" mc:Ignorable="w14 w15 wp14">
+  <w:abstractNum w:abstractNumId="0">
     <w:nsid w:val="018033CC"/>
     <w:multiLevelType w:val="hybridMultilevel"/>
     <w:tmpl w:val="CE1A75BA"/>
@@ -1173,14 +1179,13 @@
       </w:rPr>
     </w:lvl>
   </w:abstractNum>
-  <w:abstractNum w:abstractNumId="1" w15:restartNumberingAfterBreak="0">
+  <w:abstractNum w:abstractNumId="1">
     <w:nsid w:val="766439EE"/>
     <w:multiLevelType w:val="hybridMultilevel"/>
     <w:tmpl w:val="329E3392"/>
     <w:lvl w:ilvl="0" w:tplc="F726394A">
       <w:start w:val="1"/>
       <w:numFmt w:val="bullet"/>
-      <w:pStyle w:val="EndNoteBibliography"/>
       <w:lvlText w:val=""/>
       <w:lvlJc w:val="left"/>
       <w:pPr>
@@ -1297,7 +1302,7 @@
 </file>
 
 <file path=word/styles.xml><?xml version="1.0" encoding="utf-8"?>
-<w:styles xmlns:mc="http://schemas.openxmlformats.org/markup-compatibility/2006" xmlns:r="http://schemas.openxmlformats.org/officeDocument/2006/relationships" xmlns:w="http://schemas.openxmlformats.org/wordprocessingml/2006/main" xmlns:w14="http://schemas.microsoft.com/office/word/2010/wordml" xmlns:w15="http://schemas.microsoft.com/office/word/2012/wordml" xmlns:w16se="http://schemas.microsoft.com/office/word/2015/wordml/symex" mc:Ignorable="w14 w15 w16se">
+<w:styles xmlns:mc="http://schemas.openxmlformats.org/markup-compatibility/2006" xmlns:r="http://schemas.openxmlformats.org/officeDocument/2006/relationships" xmlns:w="http://schemas.openxmlformats.org/wordprocessingml/2006/main" xmlns:w14="http://schemas.microsoft.com/office/word/2010/wordml" xmlns:w15="http://schemas.microsoft.com/office/word/2012/wordml" mc:Ignorable="w14 w15">
   <w:docDefaults>
     <w:rPrDefault>
       <w:rPr>
@@ -1313,7 +1318,7 @@
       </w:pPr>
     </w:pPrDefault>
   </w:docDefaults>
-  <w:latentStyles w:defLockedState="0" w:defUIPriority="99" w:defSemiHidden="0" w:defUnhideWhenUsed="0" w:defQFormat="0" w:count="372">
+  <w:latentStyles w:defLockedState="0" w:defUIPriority="99" w:defSemiHidden="0" w:defUnhideWhenUsed="0" w:defQFormat="0" w:count="381">
     <w:lsdException w:name="Normal" w:uiPriority="0" w:qFormat="1"/>
     <w:lsdException w:name="heading 1" w:uiPriority="9" w:qFormat="1"/>
     <w:lsdException w:name="heading 2" w:semiHidden="1" w:uiPriority="9" w:unhideWhenUsed="1" w:qFormat="1"/>
@@ -1715,6 +1720,7 @@
   <w:style w:type="character" w:default="1" w:styleId="DefaultParagraphFont">
     <w:name w:val="Default Paragraph Font"/>
     <w:uiPriority w:val="1"/>
+    <w:semiHidden/>
     <w:unhideWhenUsed/>
   </w:style>
   <w:style w:type="table" w:default="1" w:styleId="TableNormal">

</xml_diff>

<commit_message>
More reorganization, largely around around ADK analysis
</commit_message>
<xml_diff>
--- a/documentation/To-Do.docx
+++ b/documentation/To-Do.docx
@@ -1,6 +1,6 @@
 
 <file path=word/document.xml><?xml version="1.0" encoding="utf-8"?>
-<w:document xmlns:wpc="http://schemas.microsoft.com/office/word/2010/wordprocessingCanvas" xmlns:mo="http://schemas.microsoft.com/office/mac/office/2008/main" xmlns:mc="http://schemas.openxmlformats.org/markup-compatibility/2006" xmlns:mv="urn:schemas-microsoft-com:mac:vml" xmlns:o="urn:schemas-microsoft-com:office:office" xmlns:r="http://schemas.openxmlformats.org/officeDocument/2006/relationships" xmlns:m="http://schemas.openxmlformats.org/officeDocument/2006/math" xmlns:v="urn:schemas-microsoft-com:vml" xmlns:wp14="http://schemas.microsoft.com/office/word/2010/wordprocessingDrawing" xmlns:wp="http://schemas.openxmlformats.org/drawingml/2006/wordprocessingDrawing" xmlns:w10="urn:schemas-microsoft-com:office:word" xmlns:w="http://schemas.openxmlformats.org/wordprocessingml/2006/main" xmlns:w14="http://schemas.microsoft.com/office/word/2010/wordml" xmlns:w15="http://schemas.microsoft.com/office/word/2012/wordml" xmlns:wpg="http://schemas.microsoft.com/office/word/2010/wordprocessingGroup" xmlns:wpi="http://schemas.microsoft.com/office/word/2010/wordprocessingInk" xmlns:wne="http://schemas.microsoft.com/office/word/2006/wordml" xmlns:wps="http://schemas.microsoft.com/office/word/2010/wordprocessingShape" mc:Ignorable="w14 w15 wp14">
+<w:document xmlns:wpc="http://schemas.microsoft.com/office/word/2010/wordprocessingCanvas" xmlns:cx="http://schemas.microsoft.com/office/drawing/2014/chartex" xmlns:cx1="http://schemas.microsoft.com/office/drawing/2015/9/8/chartex" xmlns:cx2="http://schemas.microsoft.com/office/drawing/2015/10/21/chartex" xmlns:mc="http://schemas.openxmlformats.org/markup-compatibility/2006" xmlns:o="urn:schemas-microsoft-com:office:office" xmlns:r="http://schemas.openxmlformats.org/officeDocument/2006/relationships" xmlns:m="http://schemas.openxmlformats.org/officeDocument/2006/math" xmlns:v="urn:schemas-microsoft-com:vml" xmlns:wp14="http://schemas.microsoft.com/office/word/2010/wordprocessingDrawing" xmlns:wp="http://schemas.openxmlformats.org/drawingml/2006/wordprocessingDrawing" xmlns:w10="urn:schemas-microsoft-com:office:word" xmlns:w="http://schemas.openxmlformats.org/wordprocessingml/2006/main" xmlns:w14="http://schemas.microsoft.com/office/word/2010/wordml" xmlns:w15="http://schemas.microsoft.com/office/word/2012/wordml" xmlns:w16se="http://schemas.microsoft.com/office/word/2015/wordml/symex" xmlns:wpg="http://schemas.microsoft.com/office/word/2010/wordprocessingGroup" xmlns:wpi="http://schemas.microsoft.com/office/word/2010/wordprocessingInk" xmlns:wne="http://schemas.microsoft.com/office/word/2006/wordml" xmlns:wps="http://schemas.microsoft.com/office/word/2010/wordprocessingShape" mc:Ignorable="w14 w15 w16se wp14">
   <w:body>
     <w:p>
       <w:pPr>
@@ -155,15 +155,7 @@
         </w:numPr>
       </w:pPr>
       <w:r>
-        <w:t xml:space="preserve">Look at </w:t>
-      </w:r>
-      <w:proofErr w:type="spellStart"/>
-      <w:r>
-        <w:t>intersurface</w:t>
-      </w:r>
-      <w:proofErr w:type="spellEnd"/>
-      <w:r>
-        <w:t xml:space="preserve"> flux (sloshing).</w:t>
+        <w:t>Look at intersurface flux (sloshing).</w:t>
       </w:r>
     </w:p>
     <w:p>
@@ -888,6 +880,8 @@
         </w:rPr>
         <w:t>Look at simulating an extended and collapsed alpha helix to generate a minimal 2-state model for torsion histograms.</w:t>
       </w:r>
+      <w:bookmarkStart w:id="0" w:name="_GoBack"/>
+      <w:bookmarkEnd w:id="0"/>
     </w:p>
     <w:p>
       <w:pPr>
@@ -941,15 +935,27 @@
         <w:rPr>
           <w:color w:val="808080" w:themeColor="background1" w:themeShade="80"/>
         </w:rPr>
-        <w:t>Can two achiral functions (PDFs</w:t>
-      </w:r>
-      <w:bookmarkStart w:id="0" w:name="_GoBack"/>
-      <w:bookmarkEnd w:id="0"/>
-      <w:r>
-        <w:rPr>
-          <w:color w:val="808080" w:themeColor="background1" w:themeShade="80"/>
-        </w:rPr>
-        <w:t>) be chiral together and make flux?</w:t>
+        <w:t>Can two achiral functions (PDFs) be chiral together and make flux?</w:t>
+      </w:r>
+    </w:p>
+    <w:p>
+      <w:pPr>
+        <w:pStyle w:val="ListParagraph"/>
+        <w:numPr>
+          <w:ilvl w:val="0"/>
+          <w:numId w:val="1"/>
+        </w:numPr>
+      </w:pPr>
+      <w:r>
+        <w:t xml:space="preserve">Re-create or reinstitute the unit tests and/or code coverage for </w:t>
+      </w:r>
+      <w:proofErr w:type="spellStart"/>
+      <w:r>
+        <w:t>github</w:t>
+      </w:r>
+      <w:proofErr w:type="spellEnd"/>
+      <w:r>
+        <w:t>.</w:t>
       </w:r>
     </w:p>
     <w:p>
@@ -1082,12 +1088,9 @@
         <w:ind w:left="720" w:hanging="720"/>
       </w:pPr>
       <w:r>
+        <w:lastRenderedPageBreak/>
         <w:tab/>
-        <w:t xml:space="preserve">Molecular dynamics simulations of unprecedented duration now can provide new insights into biomolecular mechanisms. Analysis of a 1-ms molecular dynamics simulation of the small </w:t>
-      </w:r>
-      <w:r>
-        <w:lastRenderedPageBreak/>
-        <w:t>protein bovine pancreatic trypsin inhibitor reveals that its main conformations have different thermodynamic profiles and that perturbation of a single geometric variable, such as a torsion angle or interresidue distance, can select for occupancy of one or another conformational state. These results establish the basis for a mechanism that we term entropy-enthalpy transduction (EET), in which the thermodynamic character of a local perturbation, such as enthalpic binding of a small molecule, is camouflaged by the thermodynamics of a global conformational change induced by the perturbation, such as a switch into a high-entropy conformational state. It is noted that EET could occur in many systems, making measured entropies and enthalpies of folding and binding unreliable indicators of actual thermodynamic driving forces. The same mechanism might also account for the high experimental variance of measured enthalpies and entropies relative to free energies in some calorimetric studies. Finally, EET may be the physical mechanism underlying many cases of entropy-enthalpy compensation.</w:t>
+        <w:t>Molecular dynamics simulations of unprecedented duration now can provide new insights into biomolecular mechanisms. Analysis of a 1-ms molecular dynamics simulation of the small protein bovine pancreatic trypsin inhibitor reveals that its main conformations have different thermodynamic profiles and that perturbation of a single geometric variable, such as a torsion angle or interresidue distance, can select for occupancy of one or another conformational state. These results establish the basis for a mechanism that we term entropy-enthalpy transduction (EET), in which the thermodynamic character of a local perturbation, such as enthalpic binding of a small molecule, is camouflaged by the thermodynamics of a global conformational change induced by the perturbation, such as a switch into a high-entropy conformational state. It is noted that EET could occur in many systems, making measured entropies and enthalpies of folding and binding unreliable indicators of actual thermodynamic driving forces. The same mechanism might also account for the high experimental variance of measured enthalpies and entropies relative to free energies in some calorimetric studies. Finally, EET may be the physical mechanism underlying many cases of entropy-enthalpy compensation.</w:t>
       </w:r>
     </w:p>
     <w:p>
@@ -1111,8 +1114,8 @@
 </file>
 
 <file path=word/numbering.xml><?xml version="1.0" encoding="utf-8"?>
-<w:numbering xmlns:wpc="http://schemas.microsoft.com/office/word/2010/wordprocessingCanvas" xmlns:mo="http://schemas.microsoft.com/office/mac/office/2008/main" xmlns:mc="http://schemas.openxmlformats.org/markup-compatibility/2006" xmlns:mv="urn:schemas-microsoft-com:mac:vml" xmlns:o="urn:schemas-microsoft-com:office:office" xmlns:r="http://schemas.openxmlformats.org/officeDocument/2006/relationships" xmlns:m="http://schemas.openxmlformats.org/officeDocument/2006/math" xmlns:v="urn:schemas-microsoft-com:vml" xmlns:wp14="http://schemas.microsoft.com/office/word/2010/wordprocessingDrawing" xmlns:wp="http://schemas.openxmlformats.org/drawingml/2006/wordprocessingDrawing" xmlns:w10="urn:schemas-microsoft-com:office:word" xmlns:w="http://schemas.openxmlformats.org/wordprocessingml/2006/main" xmlns:w14="http://schemas.microsoft.com/office/word/2010/wordml" xmlns:w15="http://schemas.microsoft.com/office/word/2012/wordml" xmlns:wpg="http://schemas.microsoft.com/office/word/2010/wordprocessingGroup" xmlns:wpi="http://schemas.microsoft.com/office/word/2010/wordprocessingInk" xmlns:wne="http://schemas.microsoft.com/office/word/2006/wordml" xmlns:wps="http://schemas.microsoft.com/office/word/2010/wordprocessingShape" mc:Ignorable="w14 w15 wp14">
-  <w:abstractNum w:abstractNumId="0">
+<w:numbering xmlns:wpc="http://schemas.microsoft.com/office/word/2010/wordprocessingCanvas" xmlns:cx="http://schemas.microsoft.com/office/drawing/2014/chartex" xmlns:cx1="http://schemas.microsoft.com/office/drawing/2015/9/8/chartex" xmlns:cx2="http://schemas.microsoft.com/office/drawing/2015/10/21/chartex" xmlns:mc="http://schemas.openxmlformats.org/markup-compatibility/2006" xmlns:o="urn:schemas-microsoft-com:office:office" xmlns:r="http://schemas.openxmlformats.org/officeDocument/2006/relationships" xmlns:m="http://schemas.openxmlformats.org/officeDocument/2006/math" xmlns:v="urn:schemas-microsoft-com:vml" xmlns:wp14="http://schemas.microsoft.com/office/word/2010/wordprocessingDrawing" xmlns:wp="http://schemas.openxmlformats.org/drawingml/2006/wordprocessingDrawing" xmlns:w10="urn:schemas-microsoft-com:office:word" xmlns:w="http://schemas.openxmlformats.org/wordprocessingml/2006/main" xmlns:w14="http://schemas.microsoft.com/office/word/2010/wordml" xmlns:w15="http://schemas.microsoft.com/office/word/2012/wordml" xmlns:w16se="http://schemas.microsoft.com/office/word/2015/wordml/symex" xmlns:wpg="http://schemas.microsoft.com/office/word/2010/wordprocessingGroup" xmlns:wpi="http://schemas.microsoft.com/office/word/2010/wordprocessingInk" xmlns:wne="http://schemas.microsoft.com/office/word/2006/wordml" xmlns:wps="http://schemas.microsoft.com/office/word/2010/wordprocessingShape" mc:Ignorable="w14 w15 w16se wp14">
+  <w:abstractNum w:abstractNumId="0" w15:restartNumberingAfterBreak="0">
     <w:nsid w:val="018033CC"/>
     <w:multiLevelType w:val="hybridMultilevel"/>
     <w:tmpl w:val="CE1A75BA"/>
@@ -1225,7 +1228,7 @@
       </w:rPr>
     </w:lvl>
   </w:abstractNum>
-  <w:abstractNum w:abstractNumId="1">
+  <w:abstractNum w:abstractNumId="1" w15:restartNumberingAfterBreak="0">
     <w:nsid w:val="766439EE"/>
     <w:multiLevelType w:val="hybridMultilevel"/>
     <w:tmpl w:val="329E3392"/>
@@ -1348,7 +1351,7 @@
 </file>
 
 <file path=word/styles.xml><?xml version="1.0" encoding="utf-8"?>
-<w:styles xmlns:mc="http://schemas.openxmlformats.org/markup-compatibility/2006" xmlns:r="http://schemas.openxmlformats.org/officeDocument/2006/relationships" xmlns:w="http://schemas.openxmlformats.org/wordprocessingml/2006/main" xmlns:w14="http://schemas.microsoft.com/office/word/2010/wordml" xmlns:w15="http://schemas.microsoft.com/office/word/2012/wordml" mc:Ignorable="w14 w15">
+<w:styles xmlns:mc="http://schemas.openxmlformats.org/markup-compatibility/2006" xmlns:r="http://schemas.openxmlformats.org/officeDocument/2006/relationships" xmlns:w="http://schemas.openxmlformats.org/wordprocessingml/2006/main" xmlns:w14="http://schemas.microsoft.com/office/word/2010/wordml" xmlns:w15="http://schemas.microsoft.com/office/word/2012/wordml" xmlns:w16se="http://schemas.microsoft.com/office/word/2015/wordml/symex" mc:Ignorable="w14 w15 w16se">
   <w:docDefaults>
     <w:rPrDefault>
       <w:rPr>
@@ -1364,7 +1367,7 @@
       </w:pPr>
     </w:pPrDefault>
   </w:docDefaults>
-  <w:latentStyles w:defLockedState="0" w:defUIPriority="99" w:defSemiHidden="0" w:defUnhideWhenUsed="0" w:defQFormat="0" w:count="381">
+  <w:latentStyles w:defLockedState="0" w:defUIPriority="99" w:defSemiHidden="0" w:defUnhideWhenUsed="0" w:defQFormat="0" w:count="372">
     <w:lsdException w:name="Normal" w:uiPriority="0" w:qFormat="1"/>
     <w:lsdException w:name="heading 1" w:uiPriority="9" w:qFormat="1"/>
     <w:lsdException w:name="heading 2" w:semiHidden="1" w:uiPriority="9" w:unhideWhenUsed="1" w:qFormat="1"/>

</xml_diff>